<commit_message>
Some changes to path names
</commit_message>
<xml_diff>
--- a/Results /20 April 2020.docx
+++ b/Results /20 April 2020.docx
@@ -922,7 +922,6 @@
         </w:rPr>
       </w:pPr>
       <w:proofErr w:type="spellStart"/>
-      <w:proofErr w:type="gramStart"/>
       <w:r>
         <w:rPr>
           <w:lang w:val="en-US"/>
@@ -934,14 +933,131 @@
         <w:rPr>
           <w:lang w:val="en-US"/>
         </w:rPr>
+        <w:t>() = 1.00051857…</w:t>
+      </w:r>
+    </w:p>
+    <w:p>
+      <w:pPr>
+        <w:rPr>
+          <w:lang w:val="en-US"/>
+        </w:rPr>
+      </w:pPr>
+      <w:proofErr w:type="spellStart"/>
+      <w:r>
+        <w:rPr>
+          <w:lang w:val="en-US"/>
+        </w:rPr>
+        <w:t>AllData.std</w:t>
+      </w:r>
+      <w:proofErr w:type="spellEnd"/>
+      <w:r>
+        <w:rPr>
+          <w:lang w:val="en-US"/>
+        </w:rPr>
+        <w:t>() = 1.0002593…</w:t>
+      </w:r>
+    </w:p>
+    <w:p>
+      <w:pPr>
+        <w:rPr>
+          <w:lang w:val="en-US"/>
+        </w:rPr>
+      </w:pPr>
+    </w:p>
+    <w:p>
+      <w:pPr>
+        <w:rPr>
+          <w:lang w:val="en-US"/>
+        </w:rPr>
+      </w:pPr>
+      <w:r>
+        <w:rPr>
+          <w:lang w:val="en-US"/>
+        </w:rPr>
+        <w:t>D</w:t>
+      </w:r>
+      <w:r>
+        <w:rPr>
+          <w:lang w:val="en-US"/>
+        </w:rPr>
+        <w:t>ES2017</w:t>
+      </w:r>
+      <w:r>
+        <w:rPr>
+          <w:lang w:val="en-US"/>
+        </w:rPr>
+        <w:t>.mean():  0.0001755996137209865</w:t>
+      </w:r>
+    </w:p>
+    <w:p>
+      <w:pPr>
+        <w:rPr>
+          <w:lang w:val="en-US"/>
+        </w:rPr>
+      </w:pPr>
+      <w:r>
+        <w:rPr>
+          <w:lang w:val="en-US"/>
+        </w:rPr>
+        <w:t>D</w:t>
+      </w:r>
+      <w:r>
+        <w:rPr>
+          <w:lang w:val="en-US"/>
+        </w:rPr>
+        <w:t>ES2017</w:t>
+      </w:r>
+      <w:r>
+        <w:rPr>
+          <w:lang w:val="en-US"/>
+        </w:rPr>
+        <w:t>.std():       1.0002863525717804</w:t>
+      </w:r>
+    </w:p>
+    <w:p>
+      <w:pPr>
+        <w:rPr>
+          <w:lang w:val="en-US"/>
+        </w:rPr>
+      </w:pPr>
+    </w:p>
+    <w:p>
+      <w:pPr>
+        <w:rPr>
+          <w:lang w:val="en-US"/>
+        </w:rPr>
+      </w:pPr>
+      <w:proofErr w:type="spellStart"/>
+      <w:r>
+        <w:rPr>
+          <w:lang w:val="en-US"/>
+        </w:rPr>
+        <w:t>DataUnknown.mean</w:t>
+      </w:r>
+      <w:proofErr w:type="spellEnd"/>
+      <w:r>
+        <w:rPr>
+          <w:lang w:val="en-US"/>
+        </w:rPr>
         <w:t>(</w:t>
       </w:r>
-      <w:proofErr w:type="gramEnd"/>
-      <w:r>
-        <w:rPr>
-          <w:lang w:val="en-US"/>
-        </w:rPr>
-        <w:t>) = 1.00051857…</w:t>
+      <w:r>
+        <w:rPr>
+          <w:lang w:val="en-US"/>
+        </w:rPr>
+        <w:t>47</w:t>
+      </w:r>
+      <w:r>
+        <w:rPr>
+          <w:lang w:val="en-US"/>
+        </w:rPr>
+        <w:t>):   0.0004</w:t>
+      </w:r>
+      <w:r>
+        <w:rPr>
+          <w:lang w:val="en-US"/>
+        </w:rPr>
+        <w:t>543304632322105</w:t>
       </w:r>
     </w:p>
     <w:p>
@@ -951,12 +1067,11 @@
         </w:rPr>
       </w:pPr>
       <w:proofErr w:type="spellStart"/>
-      <w:proofErr w:type="gramStart"/>
-      <w:r>
-        <w:rPr>
-          <w:lang w:val="en-US"/>
-        </w:rPr>
-        <w:t>AllData.std</w:t>
+      <w:r>
+        <w:rPr>
+          <w:lang w:val="en-US"/>
+        </w:rPr>
+        <w:t>DataUnknown.std</w:t>
       </w:r>
       <w:proofErr w:type="spellEnd"/>
       <w:r>
@@ -965,77 +1080,23 @@
         </w:rPr>
         <w:t>(</w:t>
       </w:r>
-      <w:proofErr w:type="gramEnd"/>
-      <w:r>
-        <w:rPr>
-          <w:lang w:val="en-US"/>
-        </w:rPr>
-        <w:t>) = 1.0002593…</w:t>
-      </w:r>
-    </w:p>
-    <w:p>
-      <w:pPr>
-        <w:rPr>
-          <w:lang w:val="en-US"/>
-        </w:rPr>
-      </w:pPr>
-    </w:p>
-    <w:p>
-      <w:pPr>
-        <w:rPr>
-          <w:lang w:val="en-US"/>
-        </w:rPr>
-      </w:pPr>
-      <w:r>
-        <w:rPr>
-          <w:lang w:val="en-US"/>
-        </w:rPr>
-        <w:t>D</w:t>
-      </w:r>
-      <w:r>
-        <w:rPr>
-          <w:lang w:val="en-US"/>
-        </w:rPr>
-        <w:t>ES2017</w:t>
-      </w:r>
-      <w:r>
-        <w:rPr>
-          <w:lang w:val="en-US"/>
-        </w:rPr>
-        <w:t>.mean():  0.0001755996137209865</w:t>
-      </w:r>
-    </w:p>
-    <w:p>
-      <w:pPr>
-        <w:rPr>
-          <w:lang w:val="en-US"/>
-        </w:rPr>
-      </w:pPr>
-      <w:proofErr w:type="gramStart"/>
-      <w:r>
-        <w:rPr>
-          <w:lang w:val="en-US"/>
-        </w:rPr>
-        <w:t>D</w:t>
-      </w:r>
-      <w:r>
-        <w:rPr>
-          <w:lang w:val="en-US"/>
-        </w:rPr>
-        <w:t>ES2017</w:t>
-      </w:r>
-      <w:r>
-        <w:rPr>
-          <w:lang w:val="en-US"/>
-        </w:rPr>
-        <w:t>.std(</w:t>
-      </w:r>
-      <w:proofErr w:type="gramEnd"/>
-      <w:r>
-        <w:rPr>
-          <w:lang w:val="en-US"/>
-        </w:rPr>
-        <w:t>):       1.0002863525717804</w:t>
+      <w:r>
+        <w:rPr>
+          <w:lang w:val="en-US"/>
+        </w:rPr>
+        <w:t>47</w:t>
+      </w:r>
+      <w:r>
+        <w:rPr>
+          <w:lang w:val="en-US"/>
+        </w:rPr>
+        <w:t>):    1.001</w:t>
+      </w:r>
+      <w:r>
+        <w:rPr>
+          <w:lang w:val="en-US"/>
+        </w:rPr>
+        <w:t>14454489…</w:t>
       </w:r>
     </w:p>
     <w:p>
@@ -1056,6 +1117,152 @@
         <w:rPr>
           <w:lang w:val="en-US"/>
         </w:rPr>
+        <w:t>Jacobs.mean</w:t>
+      </w:r>
+      <w:proofErr w:type="spellEnd"/>
+      <w:r>
+        <w:rPr>
+          <w:lang w:val="en-US"/>
+        </w:rPr>
+        <w:t>(</w:t>
+      </w:r>
+      <w:r>
+        <w:rPr>
+          <w:lang w:val="en-US"/>
+        </w:rPr>
+        <w:t>84</w:t>
+      </w:r>
+      <w:r>
+        <w:rPr>
+          <w:lang w:val="en-US"/>
+        </w:rPr>
+        <w:t xml:space="preserve">): </w:t>
+      </w:r>
+      <w:r>
+        <w:rPr>
+          <w:lang w:val="en-US"/>
+        </w:rPr>
+        <w:t>0.0000081416</w:t>
+      </w:r>
+    </w:p>
+    <w:p>
+      <w:pPr>
+        <w:rPr>
+          <w:lang w:val="en-US"/>
+        </w:rPr>
+      </w:pPr>
+      <w:proofErr w:type="spellStart"/>
+      <w:r>
+        <w:rPr>
+          <w:lang w:val="en-US"/>
+        </w:rPr>
+        <w:t>Jacobs.std</w:t>
+      </w:r>
+      <w:proofErr w:type="spellEnd"/>
+      <w:r>
+        <w:rPr>
+          <w:lang w:val="en-US"/>
+        </w:rPr>
+        <w:t>(</w:t>
+      </w:r>
+      <w:r>
+        <w:rPr>
+          <w:lang w:val="en-US"/>
+        </w:rPr>
+        <w:t>84</w:t>
+      </w:r>
+      <w:r>
+        <w:rPr>
+          <w:lang w:val="en-US"/>
+        </w:rPr>
+        <w:t>):</w:t>
+      </w:r>
+      <w:r>
+        <w:rPr>
+          <w:lang w:val="en-US"/>
+        </w:rPr>
+        <w:t xml:space="preserve"> 1.000035</w:t>
+      </w:r>
+    </w:p>
+    <w:p>
+      <w:pPr>
+        <w:rPr>
+          <w:lang w:val="en-US"/>
+        </w:rPr>
+      </w:pPr>
+    </w:p>
+    <w:p>
+      <w:pPr>
+        <w:rPr>
+          <w:lang w:val="en-US"/>
+        </w:rPr>
+      </w:pPr>
+      <w:proofErr w:type="spellStart"/>
+      <w:r>
+        <w:rPr>
+          <w:lang w:val="en-US"/>
+        </w:rPr>
+        <w:t>DataKnown.mean</w:t>
+      </w:r>
+      <w:proofErr w:type="spellEnd"/>
+      <w:r>
+        <w:rPr>
+          <w:lang w:val="en-US"/>
+        </w:rPr>
+        <w:t>()  {DES2017+Jacobs}:</w:t>
+      </w:r>
+      <w:r>
+        <w:rPr>
+          <w:lang w:val="en-US"/>
+        </w:rPr>
+        <w:t xml:space="preserve"> 2.310732…</w:t>
+      </w:r>
+    </w:p>
+    <w:p>
+      <w:pPr>
+        <w:rPr>
+          <w:lang w:val="en-US"/>
+        </w:rPr>
+      </w:pPr>
+      <w:proofErr w:type="spellStart"/>
+      <w:r>
+        <w:rPr>
+          <w:lang w:val="en-US"/>
+        </w:rPr>
+        <w:t>DataKnown.std</w:t>
+      </w:r>
+      <w:proofErr w:type="spellEnd"/>
+      <w:r>
+        <w:rPr>
+          <w:lang w:val="en-US"/>
+        </w:rPr>
+        <w:t>(): 77.</w:t>
+      </w:r>
+      <w:r>
+        <w:rPr>
+          <w:lang w:val="en-US"/>
+        </w:rPr>
+        <w:t>58045271…</w:t>
+      </w:r>
+    </w:p>
+    <w:p>
+      <w:pPr>
+        <w:rPr>
+          <w:lang w:val="en-US"/>
+        </w:rPr>
+      </w:pPr>
+    </w:p>
+    <w:p>
+      <w:pPr>
+        <w:rPr>
+          <w:lang w:val="en-US"/>
+        </w:rPr>
+      </w:pPr>
+      <w:proofErr w:type="spellStart"/>
+      <w:r>
+        <w:rPr>
+          <w:lang w:val="en-US"/>
+        </w:rPr>
         <w:t>DataUnknown.mean</w:t>
       </w:r>
       <w:proofErr w:type="spellEnd"/>
@@ -1063,294 +1270,41 @@
         <w:rPr>
           <w:lang w:val="en-US"/>
         </w:rPr>
+        <w:t>(256):</w:t>
+      </w:r>
+      <w:r>
+        <w:rPr>
+          <w:lang w:val="en-US"/>
+        </w:rPr>
+        <w:t xml:space="preserve"> 4.191108885…</w:t>
+      </w:r>
+    </w:p>
+    <w:p>
+      <w:pPr>
+        <w:rPr>
+          <w:lang w:val="en-US"/>
+        </w:rPr>
+      </w:pPr>
+      <w:proofErr w:type="spellStart"/>
+      <w:r>
+        <w:rPr>
+          <w:lang w:val="en-US"/>
+        </w:rPr>
+        <w:t>DataUnknown.</w:t>
+      </w:r>
+      <w:r>
+        <w:rPr>
+          <w:lang w:val="en-US"/>
+        </w:rPr>
+        <w:t>std</w:t>
+      </w:r>
+      <w:proofErr w:type="spellEnd"/>
+      <w:r>
+        <w:rPr>
+          <w:lang w:val="en-US"/>
+        </w:rPr>
         <w:t>(</w:t>
       </w:r>
-      <w:r>
-        <w:rPr>
-          <w:lang w:val="en-US"/>
-        </w:rPr>
-        <w:t>47</w:t>
-      </w:r>
-      <w:r>
-        <w:rPr>
-          <w:lang w:val="en-US"/>
-        </w:rPr>
-        <w:t>):   0.0004</w:t>
-      </w:r>
-      <w:r>
-        <w:rPr>
-          <w:lang w:val="en-US"/>
-        </w:rPr>
-        <w:t>543304632322105</w:t>
-      </w:r>
-    </w:p>
-    <w:p>
-      <w:pPr>
-        <w:rPr>
-          <w:lang w:val="en-US"/>
-        </w:rPr>
-      </w:pPr>
-      <w:proofErr w:type="spellStart"/>
-      <w:proofErr w:type="gramStart"/>
-      <w:r>
-        <w:rPr>
-          <w:lang w:val="en-US"/>
-        </w:rPr>
-        <w:t>DataUnknown.std</w:t>
-      </w:r>
-      <w:proofErr w:type="spellEnd"/>
-      <w:r>
-        <w:rPr>
-          <w:lang w:val="en-US"/>
-        </w:rPr>
-        <w:t>(</w:t>
-      </w:r>
-      <w:proofErr w:type="gramEnd"/>
-      <w:r>
-        <w:rPr>
-          <w:lang w:val="en-US"/>
-        </w:rPr>
-        <w:t>47</w:t>
-      </w:r>
-      <w:r>
-        <w:rPr>
-          <w:lang w:val="en-US"/>
-        </w:rPr>
-        <w:t>):    1.001</w:t>
-      </w:r>
-      <w:r>
-        <w:rPr>
-          <w:lang w:val="en-US"/>
-        </w:rPr>
-        <w:t>14454489…</w:t>
-      </w:r>
-    </w:p>
-    <w:p>
-      <w:pPr>
-        <w:rPr>
-          <w:lang w:val="en-US"/>
-        </w:rPr>
-      </w:pPr>
-    </w:p>
-    <w:p>
-      <w:pPr>
-        <w:rPr>
-          <w:lang w:val="en-US"/>
-        </w:rPr>
-      </w:pPr>
-      <w:proofErr w:type="spellStart"/>
-      <w:r>
-        <w:rPr>
-          <w:lang w:val="en-US"/>
-        </w:rPr>
-        <w:t>Jacobs.mean</w:t>
-      </w:r>
-      <w:proofErr w:type="spellEnd"/>
-      <w:r>
-        <w:rPr>
-          <w:lang w:val="en-US"/>
-        </w:rPr>
-        <w:t>(</w:t>
-      </w:r>
-      <w:r>
-        <w:rPr>
-          <w:lang w:val="en-US"/>
-        </w:rPr>
-        <w:t>84</w:t>
-      </w:r>
-      <w:r>
-        <w:rPr>
-          <w:lang w:val="en-US"/>
-        </w:rPr>
-        <w:t xml:space="preserve">): </w:t>
-      </w:r>
-      <w:r>
-        <w:rPr>
-          <w:lang w:val="en-US"/>
-        </w:rPr>
-        <w:t>0.0000081416</w:t>
-      </w:r>
-    </w:p>
-    <w:p>
-      <w:pPr>
-        <w:rPr>
-          <w:lang w:val="en-US"/>
-        </w:rPr>
-      </w:pPr>
-      <w:proofErr w:type="spellStart"/>
-      <w:proofErr w:type="gramStart"/>
-      <w:r>
-        <w:rPr>
-          <w:lang w:val="en-US"/>
-        </w:rPr>
-        <w:t>Jacobs.std</w:t>
-      </w:r>
-      <w:proofErr w:type="spellEnd"/>
-      <w:r>
-        <w:rPr>
-          <w:lang w:val="en-US"/>
-        </w:rPr>
-        <w:t>(</w:t>
-      </w:r>
-      <w:proofErr w:type="gramEnd"/>
-      <w:r>
-        <w:rPr>
-          <w:lang w:val="en-US"/>
-        </w:rPr>
-        <w:t>84</w:t>
-      </w:r>
-      <w:r>
-        <w:rPr>
-          <w:lang w:val="en-US"/>
-        </w:rPr>
-        <w:t>):</w:t>
-      </w:r>
-      <w:r>
-        <w:rPr>
-          <w:lang w:val="en-US"/>
-        </w:rPr>
-        <w:t xml:space="preserve"> 1.000035</w:t>
-      </w:r>
-    </w:p>
-    <w:p>
-      <w:pPr>
-        <w:rPr>
-          <w:lang w:val="en-US"/>
-        </w:rPr>
-      </w:pPr>
-    </w:p>
-    <w:p>
-      <w:pPr>
-        <w:rPr>
-          <w:lang w:val="en-US"/>
-        </w:rPr>
-      </w:pPr>
-      <w:proofErr w:type="spellStart"/>
-      <w:r>
-        <w:rPr>
-          <w:lang w:val="en-US"/>
-        </w:rPr>
-        <w:t>DataKnown.mean</w:t>
-      </w:r>
-      <w:proofErr w:type="spellEnd"/>
-      <w:proofErr w:type="gramStart"/>
-      <w:r>
-        <w:rPr>
-          <w:lang w:val="en-US"/>
-        </w:rPr>
-        <w:t>()  {</w:t>
-      </w:r>
-      <w:proofErr w:type="gramEnd"/>
-      <w:r>
-        <w:rPr>
-          <w:lang w:val="en-US"/>
-        </w:rPr>
-        <w:t>DES2017+Jacobs}:</w:t>
-      </w:r>
-      <w:r>
-        <w:rPr>
-          <w:lang w:val="en-US"/>
-        </w:rPr>
-        <w:t xml:space="preserve"> 2.310732…</w:t>
-      </w:r>
-    </w:p>
-    <w:p>
-      <w:pPr>
-        <w:rPr>
-          <w:lang w:val="en-US"/>
-        </w:rPr>
-      </w:pPr>
-      <w:proofErr w:type="spellStart"/>
-      <w:proofErr w:type="gramStart"/>
-      <w:r>
-        <w:rPr>
-          <w:lang w:val="en-US"/>
-        </w:rPr>
-        <w:t>DataKnown.std</w:t>
-      </w:r>
-      <w:proofErr w:type="spellEnd"/>
-      <w:r>
-        <w:rPr>
-          <w:lang w:val="en-US"/>
-        </w:rPr>
-        <w:t>(</w:t>
-      </w:r>
-      <w:proofErr w:type="gramEnd"/>
-      <w:r>
-        <w:rPr>
-          <w:lang w:val="en-US"/>
-        </w:rPr>
-        <w:t>): 77.</w:t>
-      </w:r>
-      <w:r>
-        <w:rPr>
-          <w:lang w:val="en-US"/>
-        </w:rPr>
-        <w:t>58045271…</w:t>
-      </w:r>
-    </w:p>
-    <w:p>
-      <w:pPr>
-        <w:rPr>
-          <w:lang w:val="en-US"/>
-        </w:rPr>
-      </w:pPr>
-    </w:p>
-    <w:p>
-      <w:pPr>
-        <w:rPr>
-          <w:lang w:val="en-US"/>
-        </w:rPr>
-      </w:pPr>
-      <w:proofErr w:type="spellStart"/>
-      <w:r>
-        <w:rPr>
-          <w:lang w:val="en-US"/>
-        </w:rPr>
-        <w:t>DataUnknown.mean</w:t>
-      </w:r>
-      <w:proofErr w:type="spellEnd"/>
-      <w:r>
-        <w:rPr>
-          <w:lang w:val="en-US"/>
-        </w:rPr>
-        <w:t>(256):</w:t>
-      </w:r>
-      <w:r>
-        <w:rPr>
-          <w:lang w:val="en-US"/>
-        </w:rPr>
-        <w:t xml:space="preserve"> 4.191108885…</w:t>
-      </w:r>
-    </w:p>
-    <w:p>
-      <w:pPr>
-        <w:rPr>
-          <w:lang w:val="en-US"/>
-        </w:rPr>
-      </w:pPr>
-      <w:proofErr w:type="spellStart"/>
-      <w:proofErr w:type="gramStart"/>
-      <w:r>
-        <w:rPr>
-          <w:lang w:val="en-US"/>
-        </w:rPr>
-        <w:t>DataUnknown.</w:t>
-      </w:r>
-      <w:r>
-        <w:rPr>
-          <w:lang w:val="en-US"/>
-        </w:rPr>
-        <w:t>std</w:t>
-      </w:r>
-      <w:proofErr w:type="spellEnd"/>
-      <w:r>
-        <w:rPr>
-          <w:lang w:val="en-US"/>
-        </w:rPr>
-        <w:t>(</w:t>
-      </w:r>
-      <w:proofErr w:type="gramEnd"/>
       <w:r>
         <w:rPr>
           <w:lang w:val="en-US"/>
@@ -1924,28 +1878,14 @@
               <w:rPr>
                 <w:lang w:val="en-US"/>
               </w:rPr>
-              <w:t>Unknown_</w:t>
-            </w:r>
-            <w:proofErr w:type="gramStart"/>
-            <w:r>
-              <w:rPr>
-                <w:lang w:val="en-US"/>
-              </w:rPr>
-              <w:t>Processed</w:t>
+              <w:t>Unknown_Processed</w:t>
             </w:r>
             <w:proofErr w:type="spellEnd"/>
             <w:r>
               <w:rPr>
                 <w:lang w:val="en-US"/>
               </w:rPr>
-              <w:t>(</w:t>
-            </w:r>
-            <w:proofErr w:type="gramEnd"/>
-            <w:r>
-              <w:rPr>
-                <w:lang w:val="en-US"/>
-              </w:rPr>
-              <w:t>84)</w:t>
+              <w:t>(84)</w:t>
             </w:r>
           </w:p>
         </w:tc>
@@ -2130,14 +2070,7 @@
               <w:rPr>
                 <w:lang w:val="en-US"/>
               </w:rPr>
-              <w:t>Unknown_</w:t>
-            </w:r>
-            <w:proofErr w:type="gramStart"/>
-            <w:r>
-              <w:rPr>
-                <w:lang w:val="en-US"/>
-              </w:rPr>
-              <w:t>Processed</w:t>
+              <w:t>Unknown_Processed</w:t>
             </w:r>
             <w:proofErr w:type="spellEnd"/>
             <w:r>
@@ -2146,7 +2079,6 @@
               </w:rPr>
               <w:t>(</w:t>
             </w:r>
-            <w:proofErr w:type="gramEnd"/>
             <w:r>
               <w:rPr>
                 <w:lang w:val="en-US"/>
@@ -2245,576 +2177,6 @@
         </w:rPr>
       </w:pPr>
     </w:p>
-    <w:p>
-      <w:pPr>
-        <w:rPr>
-          <w:lang w:val="en-US"/>
-        </w:rPr>
-      </w:pPr>
-    </w:p>
-    <w:tbl>
-      <w:tblPr>
-        <w:tblW w:w="10216" w:type="dxa"/>
-        <w:tblInd w:w="-10" w:type="dxa"/>
-        <w:tblLook w:val="04A0" w:firstRow="1" w:lastRow="0" w:firstColumn="1" w:lastColumn="0" w:noHBand="0" w:noVBand="1"/>
-      </w:tblPr>
-      <w:tblGrid>
-        <w:gridCol w:w="2215"/>
-        <w:gridCol w:w="2430"/>
-        <w:gridCol w:w="5571"/>
-      </w:tblGrid>
-      <w:tr>
-        <w:trPr>
-          <w:trHeight w:val="378"/>
-        </w:trPr>
-        <w:tc>
-          <w:tcPr>
-            <w:tcW w:w="2215" w:type="dxa"/>
-            <w:tcBorders>
-              <w:top w:val="single" w:sz="8" w:space="0" w:color="auto"/>
-              <w:left w:val="single" w:sz="8" w:space="0" w:color="auto"/>
-              <w:bottom w:val="nil"/>
-              <w:right w:val="nil"/>
-            </w:tcBorders>
-            <w:shd w:val="clear" w:color="auto" w:fill="auto"/>
-            <w:noWrap/>
-            <w:vAlign w:val="bottom"/>
-            <w:hideMark/>
-          </w:tcPr>
-          <w:p>
-            <w:pPr>
-              <w:rPr>
-                <w:rFonts w:ascii="Calibri" w:hAnsi="Calibri" w:cs="Calibri"/>
-                <w:color w:val="000000"/>
-              </w:rPr>
-            </w:pPr>
-            <w:r>
-              <w:rPr>
-                <w:rFonts w:ascii="Calibri" w:hAnsi="Calibri" w:cs="Calibri"/>
-                <w:color w:val="000000"/>
-              </w:rPr>
-              <w:t>X = Images</w:t>
-            </w:r>
-          </w:p>
-          <w:p>
-            <w:pPr>
-              <w:rPr>
-                <w:rFonts w:ascii="Calibri" w:hAnsi="Calibri" w:cs="Calibri"/>
-                <w:color w:val="000000"/>
-              </w:rPr>
-            </w:pPr>
-            <w:r>
-              <w:rPr>
-                <w:rFonts w:ascii="Calibri" w:hAnsi="Calibri" w:cs="Calibri"/>
-                <w:color w:val="000000"/>
-              </w:rPr>
-              <w:t>(Positive + Negative)</w:t>
-            </w:r>
-          </w:p>
-        </w:tc>
-        <w:tc>
-          <w:tcPr>
-            <w:tcW w:w="2430" w:type="dxa"/>
-            <w:tcBorders>
-              <w:top w:val="single" w:sz="8" w:space="0" w:color="auto"/>
-              <w:left w:val="nil"/>
-              <w:bottom w:val="nil"/>
-              <w:right w:val="nil"/>
-            </w:tcBorders>
-            <w:shd w:val="clear" w:color="auto" w:fill="auto"/>
-            <w:noWrap/>
-            <w:vAlign w:val="bottom"/>
-            <w:hideMark/>
-          </w:tcPr>
-          <w:p>
-            <w:pPr>
-              <w:rPr>
-                <w:rFonts w:ascii="Calibri" w:hAnsi="Calibri" w:cs="Calibri"/>
-                <w:color w:val="000000"/>
-              </w:rPr>
-            </w:pPr>
-            <w:r>
-              <w:rPr>
-                <w:rFonts w:ascii="Calibri" w:hAnsi="Calibri" w:cs="Calibri"/>
-                <w:color w:val="000000"/>
-              </w:rPr>
-              <w:t>Accuracy Rate</w:t>
-            </w:r>
-          </w:p>
-        </w:tc>
-        <w:tc>
-          <w:tcPr>
-            <w:tcW w:w="5571" w:type="dxa"/>
-            <w:tcBorders>
-              <w:top w:val="single" w:sz="8" w:space="0" w:color="auto"/>
-              <w:left w:val="nil"/>
-              <w:bottom w:val="nil"/>
-              <w:right w:val="single" w:sz="8" w:space="0" w:color="auto"/>
-            </w:tcBorders>
-            <w:shd w:val="clear" w:color="auto" w:fill="auto"/>
-            <w:noWrap/>
-            <w:vAlign w:val="bottom"/>
-            <w:hideMark/>
-          </w:tcPr>
-          <w:p>
-            <w:pPr>
-              <w:rPr>
-                <w:rFonts w:ascii="Menlo" w:hAnsi="Menlo" w:cs="Menlo"/>
-                <w:color w:val="000000"/>
-              </w:rPr>
-            </w:pPr>
-            <w:proofErr w:type="spellStart"/>
-            <w:r>
-              <w:rPr>
-                <w:rFonts w:ascii="Menlo" w:hAnsi="Menlo" w:cs="Menlo"/>
-                <w:color w:val="000000"/>
-              </w:rPr>
-              <w:t>clf_image</w:t>
-            </w:r>
-            <w:proofErr w:type="spellEnd"/>
-            <w:r>
-              <w:rPr>
-                <w:rFonts w:ascii="Menlo" w:hAnsi="Menlo" w:cs="Menlo"/>
-                <w:color w:val="000000"/>
-              </w:rPr>
-              <w:t xml:space="preserve"> = </w:t>
-            </w:r>
-            <w:proofErr w:type="spellStart"/>
-            <w:r>
-              <w:rPr>
-                <w:rFonts w:ascii="Menlo" w:hAnsi="Menlo" w:cs="Menlo"/>
-                <w:color w:val="000000"/>
-              </w:rPr>
-              <w:t>MLPClassifier</w:t>
-            </w:r>
-            <w:proofErr w:type="spellEnd"/>
-            <w:r>
-              <w:rPr>
-                <w:rFonts w:ascii="Menlo" w:hAnsi="Menlo" w:cs="Menlo"/>
-                <w:color w:val="000000"/>
-              </w:rPr>
-              <w:t>(activation = '</w:t>
-            </w:r>
-            <w:proofErr w:type="spellStart"/>
-            <w:r>
-              <w:rPr>
-                <w:rFonts w:ascii="Menlo" w:hAnsi="Menlo" w:cs="Menlo"/>
-                <w:color w:val="000000"/>
-              </w:rPr>
-              <w:t>relu</w:t>
-            </w:r>
-            <w:proofErr w:type="spellEnd"/>
-            <w:r>
-              <w:rPr>
-                <w:rFonts w:ascii="Menlo" w:hAnsi="Menlo" w:cs="Menlo"/>
-                <w:color w:val="000000"/>
-              </w:rPr>
-              <w:t>',</w:t>
-            </w:r>
-          </w:p>
-        </w:tc>
-      </w:tr>
-      <w:tr>
-        <w:trPr>
-          <w:trHeight w:val="378"/>
-        </w:trPr>
-        <w:tc>
-          <w:tcPr>
-            <w:tcW w:w="2215" w:type="dxa"/>
-            <w:tcBorders>
-              <w:top w:val="nil"/>
-              <w:left w:val="single" w:sz="8" w:space="0" w:color="auto"/>
-              <w:bottom w:val="nil"/>
-              <w:right w:val="nil"/>
-            </w:tcBorders>
-            <w:shd w:val="clear" w:color="auto" w:fill="auto"/>
-            <w:noWrap/>
-            <w:vAlign w:val="bottom"/>
-            <w:hideMark/>
-          </w:tcPr>
-          <w:p>
-            <w:pPr>
-              <w:rPr>
-                <w:rFonts w:ascii="Calibri" w:hAnsi="Calibri" w:cs="Calibri"/>
-                <w:color w:val="000000"/>
-              </w:rPr>
-            </w:pPr>
-            <w:r>
-              <w:rPr>
-                <w:rFonts w:ascii="Calibri" w:hAnsi="Calibri" w:cs="Calibri"/>
-                <w:color w:val="000000"/>
-              </w:rPr>
-              <w:t>Y = Labels</w:t>
-            </w:r>
-          </w:p>
-        </w:tc>
-        <w:tc>
-          <w:tcPr>
-            <w:tcW w:w="2430" w:type="dxa"/>
-            <w:tcBorders>
-              <w:top w:val="nil"/>
-              <w:left w:val="nil"/>
-              <w:bottom w:val="nil"/>
-              <w:right w:val="nil"/>
-            </w:tcBorders>
-            <w:shd w:val="clear" w:color="auto" w:fill="auto"/>
-            <w:noWrap/>
-            <w:vAlign w:val="bottom"/>
-            <w:hideMark/>
-          </w:tcPr>
-          <w:p>
-            <w:pPr>
-              <w:rPr>
-                <w:rFonts w:ascii="Calibri" w:hAnsi="Calibri" w:cs="Calibri"/>
-                <w:color w:val="000000"/>
-              </w:rPr>
-            </w:pPr>
-            <w:r>
-              <w:rPr>
-                <w:rFonts w:ascii="Calibri" w:hAnsi="Calibri" w:cs="Calibri"/>
-                <w:color w:val="000000"/>
-              </w:rPr>
-              <w:t>0.965</w:t>
-            </w:r>
-          </w:p>
-        </w:tc>
-        <w:tc>
-          <w:tcPr>
-            <w:tcW w:w="5571" w:type="dxa"/>
-            <w:tcBorders>
-              <w:top w:val="nil"/>
-              <w:left w:val="nil"/>
-              <w:bottom w:val="nil"/>
-              <w:right w:val="single" w:sz="8" w:space="0" w:color="auto"/>
-            </w:tcBorders>
-            <w:shd w:val="clear" w:color="auto" w:fill="auto"/>
-            <w:noWrap/>
-            <w:vAlign w:val="bottom"/>
-            <w:hideMark/>
-          </w:tcPr>
-          <w:p>
-            <w:pPr>
-              <w:rPr>
-                <w:rFonts w:ascii="Menlo" w:hAnsi="Menlo" w:cs="Menlo"/>
-                <w:color w:val="000000"/>
-              </w:rPr>
-            </w:pPr>
-            <w:proofErr w:type="spellStart"/>
-            <w:r>
-              <w:rPr>
-                <w:rFonts w:ascii="Menlo" w:hAnsi="Menlo" w:cs="Menlo"/>
-                <w:color w:val="000000"/>
-              </w:rPr>
-              <w:t>hidden_layer_sizes</w:t>
-            </w:r>
-            <w:proofErr w:type="spellEnd"/>
-            <w:r>
-              <w:rPr>
-                <w:rFonts w:ascii="Menlo" w:hAnsi="Menlo" w:cs="Menlo"/>
-                <w:color w:val="000000"/>
-              </w:rPr>
-              <w:t xml:space="preserve"> = (100, 100, 100), </w:t>
-            </w:r>
-          </w:p>
-        </w:tc>
-      </w:tr>
-      <w:tr>
-        <w:trPr>
-          <w:trHeight w:val="378"/>
-        </w:trPr>
-        <w:tc>
-          <w:tcPr>
-            <w:tcW w:w="2215" w:type="dxa"/>
-            <w:tcBorders>
-              <w:top w:val="nil"/>
-              <w:left w:val="single" w:sz="8" w:space="0" w:color="auto"/>
-              <w:bottom w:val="nil"/>
-              <w:right w:val="nil"/>
-            </w:tcBorders>
-            <w:shd w:val="clear" w:color="auto" w:fill="auto"/>
-            <w:noWrap/>
-            <w:vAlign w:val="bottom"/>
-            <w:hideMark/>
-          </w:tcPr>
-          <w:p>
-            <w:pPr>
-              <w:rPr>
-                <w:rFonts w:ascii="Calibri" w:hAnsi="Calibri" w:cs="Calibri"/>
-                <w:color w:val="000000"/>
-              </w:rPr>
-            </w:pPr>
-            <w:r>
-              <w:rPr>
-                <w:rFonts w:ascii="Calibri" w:hAnsi="Calibri" w:cs="Calibri"/>
-                <w:color w:val="000000"/>
-              </w:rPr>
-              <w:t> </w:t>
-            </w:r>
-          </w:p>
-        </w:tc>
-        <w:tc>
-          <w:tcPr>
-            <w:tcW w:w="2430" w:type="dxa"/>
-            <w:tcBorders>
-              <w:top w:val="nil"/>
-              <w:left w:val="nil"/>
-              <w:bottom w:val="nil"/>
-              <w:right w:val="nil"/>
-            </w:tcBorders>
-            <w:shd w:val="clear" w:color="auto" w:fill="auto"/>
-            <w:noWrap/>
-            <w:vAlign w:val="bottom"/>
-            <w:hideMark/>
-          </w:tcPr>
-          <w:p>
-            <w:pPr>
-              <w:rPr>
-                <w:rFonts w:ascii="Calibri" w:hAnsi="Calibri" w:cs="Calibri"/>
-                <w:color w:val="000000"/>
-              </w:rPr>
-            </w:pPr>
-          </w:p>
-        </w:tc>
-        <w:tc>
-          <w:tcPr>
-            <w:tcW w:w="5571" w:type="dxa"/>
-            <w:tcBorders>
-              <w:top w:val="nil"/>
-              <w:left w:val="nil"/>
-              <w:bottom w:val="nil"/>
-              <w:right w:val="single" w:sz="8" w:space="0" w:color="auto"/>
-            </w:tcBorders>
-            <w:shd w:val="clear" w:color="auto" w:fill="auto"/>
-            <w:noWrap/>
-            <w:vAlign w:val="bottom"/>
-            <w:hideMark/>
-          </w:tcPr>
-          <w:p>
-            <w:pPr>
-              <w:rPr>
-                <w:rFonts w:ascii="Menlo" w:hAnsi="Menlo" w:cs="Menlo"/>
-                <w:color w:val="000000"/>
-              </w:rPr>
-            </w:pPr>
-            <w:r>
-              <w:rPr>
-                <w:rFonts w:ascii="Menlo" w:hAnsi="Menlo" w:cs="Menlo"/>
-                <w:color w:val="000000"/>
-              </w:rPr>
-              <w:t>solver='</w:t>
-            </w:r>
-            <w:proofErr w:type="spellStart"/>
-            <w:r>
-              <w:rPr>
-                <w:rFonts w:ascii="Menlo" w:hAnsi="Menlo" w:cs="Menlo"/>
-                <w:color w:val="000000"/>
-              </w:rPr>
-              <w:t>adam</w:t>
-            </w:r>
-            <w:proofErr w:type="spellEnd"/>
-            <w:r>
-              <w:rPr>
-                <w:rFonts w:ascii="Menlo" w:hAnsi="Menlo" w:cs="Menlo"/>
-                <w:color w:val="000000"/>
-              </w:rPr>
-              <w:t xml:space="preserve">', </w:t>
-            </w:r>
-          </w:p>
-        </w:tc>
-      </w:tr>
-      <w:tr>
-        <w:trPr>
-          <w:trHeight w:val="378"/>
-        </w:trPr>
-        <w:tc>
-          <w:tcPr>
-            <w:tcW w:w="2215" w:type="dxa"/>
-            <w:tcBorders>
-              <w:top w:val="nil"/>
-              <w:left w:val="single" w:sz="8" w:space="0" w:color="auto"/>
-              <w:bottom w:val="nil"/>
-              <w:right w:val="nil"/>
-            </w:tcBorders>
-            <w:shd w:val="clear" w:color="auto" w:fill="auto"/>
-            <w:noWrap/>
-            <w:vAlign w:val="bottom"/>
-            <w:hideMark/>
-          </w:tcPr>
-          <w:p>
-            <w:pPr>
-              <w:rPr>
-                <w:rFonts w:ascii="Calibri" w:hAnsi="Calibri" w:cs="Calibri"/>
-                <w:color w:val="000000"/>
-              </w:rPr>
-            </w:pPr>
-            <w:r>
-              <w:rPr>
-                <w:rFonts w:ascii="Calibri" w:hAnsi="Calibri" w:cs="Calibri"/>
-                <w:color w:val="000000"/>
-              </w:rPr>
-              <w:t> </w:t>
-            </w:r>
-          </w:p>
-        </w:tc>
-        <w:tc>
-          <w:tcPr>
-            <w:tcW w:w="2430" w:type="dxa"/>
-            <w:tcBorders>
-              <w:top w:val="nil"/>
-              <w:left w:val="nil"/>
-              <w:bottom w:val="nil"/>
-              <w:right w:val="nil"/>
-            </w:tcBorders>
-            <w:shd w:val="clear" w:color="auto" w:fill="auto"/>
-            <w:noWrap/>
-            <w:vAlign w:val="bottom"/>
-            <w:hideMark/>
-          </w:tcPr>
-          <w:p>
-            <w:pPr>
-              <w:rPr>
-                <w:rFonts w:ascii="Calibri" w:hAnsi="Calibri" w:cs="Calibri"/>
-                <w:color w:val="000000"/>
-              </w:rPr>
-            </w:pPr>
-          </w:p>
-        </w:tc>
-        <w:tc>
-          <w:tcPr>
-            <w:tcW w:w="5571" w:type="dxa"/>
-            <w:tcBorders>
-              <w:top w:val="nil"/>
-              <w:left w:val="nil"/>
-              <w:bottom w:val="nil"/>
-              <w:right w:val="single" w:sz="8" w:space="0" w:color="auto"/>
-            </w:tcBorders>
-            <w:shd w:val="clear" w:color="auto" w:fill="auto"/>
-            <w:noWrap/>
-            <w:vAlign w:val="bottom"/>
-            <w:hideMark/>
-          </w:tcPr>
-          <w:p>
-            <w:pPr>
-              <w:rPr>
-                <w:rFonts w:ascii="Menlo" w:hAnsi="Menlo" w:cs="Menlo"/>
-                <w:color w:val="000000"/>
-              </w:rPr>
-            </w:pPr>
-            <w:r>
-              <w:rPr>
-                <w:rFonts w:ascii="Menlo" w:hAnsi="Menlo" w:cs="Menlo"/>
-                <w:color w:val="000000"/>
-              </w:rPr>
-              <w:t>verbose=True,</w:t>
-            </w:r>
-          </w:p>
-        </w:tc>
-      </w:tr>
-      <w:tr>
-        <w:trPr>
-          <w:trHeight w:val="402"/>
-        </w:trPr>
-        <w:tc>
-          <w:tcPr>
-            <w:tcW w:w="2215" w:type="dxa"/>
-            <w:tcBorders>
-              <w:top w:val="nil"/>
-              <w:left w:val="single" w:sz="8" w:space="0" w:color="auto"/>
-              <w:bottom w:val="single" w:sz="8" w:space="0" w:color="auto"/>
-              <w:right w:val="nil"/>
-            </w:tcBorders>
-            <w:shd w:val="clear" w:color="auto" w:fill="auto"/>
-            <w:noWrap/>
-            <w:vAlign w:val="bottom"/>
-            <w:hideMark/>
-          </w:tcPr>
-          <w:p>
-            <w:pPr>
-              <w:rPr>
-                <w:rFonts w:ascii="Calibri" w:hAnsi="Calibri" w:cs="Calibri"/>
-                <w:color w:val="000000"/>
-              </w:rPr>
-            </w:pPr>
-            <w:r>
-              <w:rPr>
-                <w:rFonts w:ascii="Calibri" w:hAnsi="Calibri" w:cs="Calibri"/>
-                <w:color w:val="000000"/>
-              </w:rPr>
-              <w:t> </w:t>
-            </w:r>
-          </w:p>
-        </w:tc>
-        <w:tc>
-          <w:tcPr>
-            <w:tcW w:w="2430" w:type="dxa"/>
-            <w:tcBorders>
-              <w:top w:val="nil"/>
-              <w:left w:val="nil"/>
-              <w:bottom w:val="single" w:sz="8" w:space="0" w:color="auto"/>
-              <w:right w:val="nil"/>
-            </w:tcBorders>
-            <w:shd w:val="clear" w:color="auto" w:fill="auto"/>
-            <w:noWrap/>
-            <w:vAlign w:val="bottom"/>
-            <w:hideMark/>
-          </w:tcPr>
-          <w:p>
-            <w:pPr>
-              <w:rPr>
-                <w:rFonts w:ascii="Calibri" w:hAnsi="Calibri" w:cs="Calibri"/>
-                <w:color w:val="000000"/>
-              </w:rPr>
-            </w:pPr>
-            <w:r>
-              <w:rPr>
-                <w:rFonts w:ascii="Calibri" w:hAnsi="Calibri" w:cs="Calibri"/>
-                <w:color w:val="000000"/>
-              </w:rPr>
-              <w:t> </w:t>
-            </w:r>
-          </w:p>
-        </w:tc>
-        <w:tc>
-          <w:tcPr>
-            <w:tcW w:w="5571" w:type="dxa"/>
-            <w:tcBorders>
-              <w:top w:val="nil"/>
-              <w:left w:val="nil"/>
-              <w:bottom w:val="single" w:sz="8" w:space="0" w:color="auto"/>
-              <w:right w:val="single" w:sz="8" w:space="0" w:color="auto"/>
-            </w:tcBorders>
-            <w:shd w:val="clear" w:color="auto" w:fill="auto"/>
-            <w:noWrap/>
-            <w:vAlign w:val="bottom"/>
-            <w:hideMark/>
-          </w:tcPr>
-          <w:p>
-            <w:pPr>
-              <w:rPr>
-                <w:rFonts w:ascii="Menlo" w:hAnsi="Menlo" w:cs="Menlo"/>
-                <w:color w:val="000000"/>
-              </w:rPr>
-            </w:pPr>
-            <w:proofErr w:type="spellStart"/>
-            <w:r>
-              <w:rPr>
-                <w:rFonts w:ascii="Menlo" w:hAnsi="Menlo" w:cs="Menlo"/>
-                <w:color w:val="000000"/>
-              </w:rPr>
-              <w:t>max_iter</w:t>
-            </w:r>
-            <w:proofErr w:type="spellEnd"/>
-            <w:r>
-              <w:rPr>
-                <w:rFonts w:ascii="Menlo" w:hAnsi="Menlo" w:cs="Menlo"/>
-                <w:color w:val="000000"/>
-              </w:rPr>
-              <w:t>=100)</w:t>
-            </w:r>
-          </w:p>
-        </w:tc>
-      </w:tr>
-    </w:tbl>
     <w:p>
       <w:pPr>
         <w:rPr>

</xml_diff>